<commit_message>
latest versions of Guides
</commit_message>
<xml_diff>
--- a/Guides/Creating Applications for ONOS 1.12.docx
+++ b/Guides/Creating Applications for ONOS 1.12.docx
@@ -113,7 +113,7 @@
         <w:t>Document Version 1.</w:t>
       </w:r>
       <w:r>
-        <w:t>0</w:t>
+        <w:t>1</w:t>
       </w:r>
     </w:p>
     <w:p>
@@ -121,7 +121,13 @@
         <w:jc w:val="center"/>
       </w:pPr>
       <w:r>
-        <w:t>Last Updated: Feb 11, 2018</w:t>
+        <w:t>Last Updated: Feb 1</w:t>
+      </w:r>
+      <w:r>
+        <w:t>3</w:t>
+      </w:r>
+      <w:r>
+        <w:t>, 2018</w:t>
       </w:r>
     </w:p>
     <w:p>
@@ -180,7 +186,7 @@
           <w:r>
             <w:fldChar w:fldCharType="separate"/>
           </w:r>
-          <w:hyperlink w:anchor="_Toc506143138" w:history="1">
+          <w:hyperlink w:anchor="_Toc506330031" w:history="1">
             <w:r>
               <w:rPr>
                 <w:rStyle w:val="Hyperlink"/>
@@ -208,7 +214,7 @@
                 <w:noProof/>
                 <w:webHidden/>
               </w:rPr>
-              <w:instrText xml:space="preserve"> PAGEREF _Toc506143138 \h </w:instrText>
+              <w:instrText xml:space="preserve"> PAGEREF _Toc506330031 \h </w:instrText>
             </w:r>
             <w:r>
               <w:rPr>
@@ -249,7 +255,7 @@
               <w:noProof/>
             </w:rPr>
           </w:pPr>
-          <w:hyperlink w:anchor="_Toc506143139" w:history="1">
+          <w:hyperlink w:anchor="_Toc506330032" w:history="1">
             <w:r>
               <w:rPr>
                 <w:rStyle w:val="Hyperlink"/>
@@ -277,7 +283,7 @@
                 <w:noProof/>
                 <w:webHidden/>
               </w:rPr>
-              <w:instrText xml:space="preserve"> PAGEREF _Toc506143139 \h </w:instrText>
+              <w:instrText xml:space="preserve"> PAGEREF _Toc506330032 \h </w:instrText>
             </w:r>
             <w:r>
               <w:rPr>
@@ -318,7 +324,7 @@
               <w:noProof/>
             </w:rPr>
           </w:pPr>
-          <w:hyperlink w:anchor="_Toc506143140" w:history="1">
+          <w:hyperlink w:anchor="_Toc506330033" w:history="1">
             <w:r>
               <w:rPr>
                 <w:rStyle w:val="Hyperlink"/>
@@ -346,7 +352,7 @@
                 <w:noProof/>
                 <w:webHidden/>
               </w:rPr>
-              <w:instrText xml:space="preserve"> PAGEREF _Toc506143140 \h </w:instrText>
+              <w:instrText xml:space="preserve"> PAGEREF _Toc506330033 \h </w:instrText>
             </w:r>
             <w:r>
               <w:rPr>
@@ -387,7 +393,7 @@
               <w:noProof/>
             </w:rPr>
           </w:pPr>
-          <w:hyperlink w:anchor="_Toc506143141" w:history="1">
+          <w:hyperlink w:anchor="_Toc506330034" w:history="1">
             <w:r>
               <w:rPr>
                 <w:rStyle w:val="Hyperlink"/>
@@ -414,7 +420,7 @@
                 <w:noProof/>
                 <w:webHidden/>
               </w:rPr>
-              <w:instrText xml:space="preserve"> PAGEREF _Toc506143141 \h </w:instrText>
+              <w:instrText xml:space="preserve"> PAGEREF _Toc506330034 \h </w:instrText>
             </w:r>
             <w:r>
               <w:rPr>
@@ -455,7 +461,7 @@
               <w:noProof/>
             </w:rPr>
           </w:pPr>
-          <w:hyperlink w:anchor="_Toc506143142" w:history="1">
+          <w:hyperlink w:anchor="_Toc506330035" w:history="1">
             <w:r>
               <w:rPr>
                 <w:rStyle w:val="Hyperlink"/>
@@ -482,7 +488,7 @@
                 <w:noProof/>
                 <w:webHidden/>
               </w:rPr>
-              <w:instrText xml:space="preserve"> PAGEREF _Toc506143142 \h </w:instrText>
+              <w:instrText xml:space="preserve"> PAGEREF _Toc506330035 \h </w:instrText>
             </w:r>
             <w:r>
               <w:rPr>
@@ -523,7 +529,7 @@
               <w:noProof/>
             </w:rPr>
           </w:pPr>
-          <w:hyperlink w:anchor="_Toc506143143" w:history="1">
+          <w:hyperlink w:anchor="_Toc506330036" w:history="1">
             <w:r>
               <w:rPr>
                 <w:rStyle w:val="Hyperlink"/>
@@ -550,7 +556,7 @@
                 <w:noProof/>
                 <w:webHidden/>
               </w:rPr>
-              <w:instrText xml:space="preserve"> PAGEREF _Toc506143143 \h </w:instrText>
+              <w:instrText xml:space="preserve"> PAGEREF _Toc506330036 \h </w:instrText>
             </w:r>
             <w:r>
               <w:rPr>
@@ -570,7 +576,7 @@
                 <w:noProof/>
                 <w:webHidden/>
               </w:rPr>
-              <w:t>4</w:t>
+              <w:t>5</w:t>
             </w:r>
             <w:r>
               <w:rPr>
@@ -591,7 +597,7 @@
               <w:noProof/>
             </w:rPr>
           </w:pPr>
-          <w:hyperlink w:anchor="_Toc506143144" w:history="1">
+          <w:hyperlink w:anchor="_Toc506330037" w:history="1">
             <w:r>
               <w:rPr>
                 <w:rStyle w:val="Hyperlink"/>
@@ -618,7 +624,7 @@
                 <w:noProof/>
                 <w:webHidden/>
               </w:rPr>
-              <w:instrText xml:space="preserve"> PAGEREF _Toc506143144 \h </w:instrText>
+              <w:instrText xml:space="preserve"> PAGEREF _Toc506330037 \h </w:instrText>
             </w:r>
             <w:r>
               <w:rPr>
@@ -659,7 +665,7 @@
               <w:noProof/>
             </w:rPr>
           </w:pPr>
-          <w:hyperlink w:anchor="_Toc506143145" w:history="1">
+          <w:hyperlink w:anchor="_Toc506330038" w:history="1">
             <w:r>
               <w:rPr>
                 <w:rStyle w:val="Hyperlink"/>
@@ -686,7 +692,7 @@
                 <w:noProof/>
                 <w:webHidden/>
               </w:rPr>
-              <w:instrText xml:space="preserve"> PAGEREF _Toc506143145 \h </w:instrText>
+              <w:instrText xml:space="preserve"> PAGEREF _Toc506330038 \h </w:instrText>
             </w:r>
             <w:r>
               <w:rPr>
@@ -727,7 +733,7 @@
               <w:noProof/>
             </w:rPr>
           </w:pPr>
-          <w:hyperlink w:anchor="_Toc506143146" w:history="1">
+          <w:hyperlink w:anchor="_Toc506330039" w:history="1">
             <w:r>
               <w:rPr>
                 <w:rStyle w:val="Hyperlink"/>
@@ -754,7 +760,7 @@
                 <w:noProof/>
                 <w:webHidden/>
               </w:rPr>
-              <w:instrText xml:space="preserve"> PAGEREF _Toc506143146 \h </w:instrText>
+              <w:instrText xml:space="preserve"> PAGEREF _Toc506330039 \h </w:instrText>
             </w:r>
             <w:r>
               <w:rPr>
@@ -795,7 +801,7 @@
               <w:noProof/>
             </w:rPr>
           </w:pPr>
-          <w:hyperlink w:anchor="_Toc506143147" w:history="1">
+          <w:hyperlink w:anchor="_Toc506330040" w:history="1">
             <w:r>
               <w:rPr>
                 <w:rStyle w:val="Hyperlink"/>
@@ -823,7 +829,7 @@
                 <w:noProof/>
                 <w:webHidden/>
               </w:rPr>
-              <w:instrText xml:space="preserve"> PAGEREF _Toc506143147 \h </w:instrText>
+              <w:instrText xml:space="preserve"> PAGEREF _Toc506330040 \h </w:instrText>
             </w:r>
             <w:r>
               <w:rPr>
@@ -864,7 +870,7 @@
               <w:noProof/>
             </w:rPr>
           </w:pPr>
-          <w:hyperlink w:anchor="_Toc506143148" w:history="1">
+          <w:hyperlink w:anchor="_Toc506330041" w:history="1">
             <w:r>
               <w:rPr>
                 <w:rStyle w:val="Hyperlink"/>
@@ -892,7 +898,7 @@
                 <w:noProof/>
                 <w:webHidden/>
               </w:rPr>
-              <w:instrText xml:space="preserve"> PAGEREF _Toc506143148 \h </w:instrText>
+              <w:instrText xml:space="preserve"> PAGEREF _Toc506330041 \h </w:instrText>
             </w:r>
             <w:r>
               <w:rPr>
@@ -912,7 +918,7 @@
                 <w:noProof/>
                 <w:webHidden/>
               </w:rPr>
-              <w:t>7</w:t>
+              <w:t>8</w:t>
             </w:r>
             <w:r>
               <w:rPr>
@@ -933,7 +939,7 @@
               <w:noProof/>
             </w:rPr>
           </w:pPr>
-          <w:hyperlink w:anchor="_Toc506143149" w:history="1">
+          <w:hyperlink w:anchor="_Toc506330042" w:history="1">
             <w:r>
               <w:rPr>
                 <w:rStyle w:val="Hyperlink"/>
@@ -961,7 +967,7 @@
                 <w:noProof/>
                 <w:webHidden/>
               </w:rPr>
-              <w:instrText xml:space="preserve"> PAGEREF _Toc506143149 \h </w:instrText>
+              <w:instrText xml:space="preserve"> PAGEREF _Toc506330042 \h </w:instrText>
             </w:r>
             <w:r>
               <w:rPr>
@@ -1002,7 +1008,7 @@
               <w:noProof/>
             </w:rPr>
           </w:pPr>
-          <w:hyperlink w:anchor="_Toc506143150" w:history="1">
+          <w:hyperlink w:anchor="_Toc506330043" w:history="1">
             <w:r>
               <w:rPr>
                 <w:rStyle w:val="Hyperlink"/>
@@ -1030,7 +1036,7 @@
                 <w:noProof/>
                 <w:webHidden/>
               </w:rPr>
-              <w:instrText xml:space="preserve"> PAGEREF _Toc506143150 \h </w:instrText>
+              <w:instrText xml:space="preserve"> PAGEREF _Toc506330043 \h </w:instrText>
             </w:r>
             <w:r>
               <w:rPr>
@@ -1071,7 +1077,7 @@
               <w:noProof/>
             </w:rPr>
           </w:pPr>
-          <w:hyperlink w:anchor="_Toc506143151" w:history="1">
+          <w:hyperlink w:anchor="_Toc506330044" w:history="1">
             <w:r>
               <w:rPr>
                 <w:rStyle w:val="Hyperlink"/>
@@ -1098,7 +1104,7 @@
                 <w:noProof/>
                 <w:webHidden/>
               </w:rPr>
-              <w:instrText xml:space="preserve"> PAGEREF _Toc506143151 \h </w:instrText>
+              <w:instrText xml:space="preserve"> PAGEREF _Toc506330044 \h </w:instrText>
             </w:r>
             <w:r>
               <w:rPr>
@@ -1139,7 +1145,7 @@
               <w:noProof/>
             </w:rPr>
           </w:pPr>
-          <w:hyperlink w:anchor="_Toc506143152" w:history="1">
+          <w:hyperlink w:anchor="_Toc506330045" w:history="1">
             <w:r>
               <w:rPr>
                 <w:rStyle w:val="Hyperlink"/>
@@ -1166,7 +1172,7 @@
                 <w:noProof/>
                 <w:webHidden/>
               </w:rPr>
-              <w:instrText xml:space="preserve"> PAGEREF _Toc506143152 \h </w:instrText>
+              <w:instrText xml:space="preserve"> PAGEREF _Toc506330045 \h </w:instrText>
             </w:r>
             <w:r>
               <w:rPr>
@@ -1186,7 +1192,7 @@
                 <w:noProof/>
                 <w:webHidden/>
               </w:rPr>
-              <w:t>9</w:t>
+              <w:t>10</w:t>
             </w:r>
             <w:r>
               <w:rPr>
@@ -1234,7 +1240,7 @@
           <w:u w:val="single"/>
         </w:rPr>
       </w:pPr>
-      <w:bookmarkStart w:id="1" w:name="_Toc506143138"/>
+      <w:bookmarkStart w:id="1" w:name="_Toc506330031"/>
       <w:r>
         <w:rPr>
           <w:b/>
@@ -1346,6 +1352,38 @@
           <w:p>
             <w:r>
               <w:t>Initial Version</w:t>
+            </w:r>
+          </w:p>
+        </w:tc>
+      </w:tr>
+      <w:tr>
+        <w:tc>
+          <w:tcPr>
+            <w:tcW w:w="3116" w:type="dxa"/>
+          </w:tcPr>
+          <w:p>
+            <w:r>
+              <w:t>1.1</w:t>
+            </w:r>
+          </w:p>
+        </w:tc>
+        <w:tc>
+          <w:tcPr>
+            <w:tcW w:w="3117" w:type="dxa"/>
+          </w:tcPr>
+          <w:p>
+            <w:r>
+              <w:t>2/13/2018</w:t>
+            </w:r>
+          </w:p>
+        </w:tc>
+        <w:tc>
+          <w:tcPr>
+            <w:tcW w:w="3117" w:type="dxa"/>
+          </w:tcPr>
+          <w:p>
+            <w:r>
+              <w:t>Update Building App into OAR File section</w:t>
             </w:r>
           </w:p>
         </w:tc>
@@ -1384,7 +1422,7 @@
           <w:u w:val="single"/>
         </w:rPr>
       </w:pPr>
-      <w:bookmarkStart w:id="2" w:name="_Toc506143139"/>
+      <w:bookmarkStart w:id="2" w:name="_Toc506330032"/>
       <w:r>
         <w:rPr>
           <w:b/>
@@ -1427,7 +1465,7 @@
           <w:u w:val="single"/>
         </w:rPr>
       </w:pPr>
-      <w:bookmarkStart w:id="3" w:name="_Toc506143140"/>
+      <w:bookmarkStart w:id="3" w:name="_Toc506330033"/>
       <w:r>
         <w:rPr>
           <w:b/>
@@ -1441,7 +1479,7 @@
       <w:pPr>
         <w:pStyle w:val="Heading2"/>
       </w:pPr>
-      <w:bookmarkStart w:id="4" w:name="_Toc506143141"/>
+      <w:bookmarkStart w:id="4" w:name="_Toc506330034"/>
       <w:r>
         <w:t>System Tiers</w:t>
       </w:r>
@@ -1574,7 +1612,7 @@
       <w:pPr>
         <w:pStyle w:val="Heading2"/>
       </w:pPr>
-      <w:bookmarkStart w:id="5" w:name="_Toc506143142"/>
+      <w:bookmarkStart w:id="5" w:name="_Toc506330035"/>
       <w:r>
         <w:t>Services and Subsystems</w:t>
       </w:r>
@@ -1624,6 +1662,7 @@
         <w:rPr>
           <w:b/>
         </w:rPr>
+        <w:lastRenderedPageBreak/>
         <w:t>NOTE:</w:t>
       </w:r>
       <w:r>
@@ -1640,7 +1679,6 @@
         <w:ind w:left="720"/>
       </w:pPr>
       <w:r>
-        <w:lastRenderedPageBreak/>
         <w:t>There are several primary services</w:t>
       </w:r>
       <w:r>
@@ -1820,9 +1858,11 @@
           <w:numId w:val="4"/>
         </w:numPr>
       </w:pPr>
+      <w:proofErr w:type="spellStart"/>
       <w:r>
         <w:t>PathService</w:t>
       </w:r>
+      <w:proofErr w:type="spellEnd"/>
     </w:p>
     <w:p>
       <w:pPr>
@@ -1851,8 +1891,13 @@
           <w:numId w:val="4"/>
         </w:numPr>
       </w:pPr>
-      <w:r>
-        <w:t>FlowRule Subsystem</w:t>
+      <w:proofErr w:type="spellStart"/>
+      <w:r>
+        <w:t>FlowRule</w:t>
+      </w:r>
+      <w:proofErr w:type="spellEnd"/>
+      <w:r>
+        <w:t xml:space="preserve"> Subsystem</w:t>
       </w:r>
     </w:p>
     <w:p>
@@ -2003,8 +2048,9 @@
       <w:pPr>
         <w:pStyle w:val="Heading2"/>
       </w:pPr>
-      <w:bookmarkStart w:id="6" w:name="_Toc506143143"/>
-      <w:r>
+      <w:bookmarkStart w:id="6" w:name="_Toc506330036"/>
+      <w:r>
+        <w:lastRenderedPageBreak/>
         <w:t>Subsystem Structure</w:t>
       </w:r>
       <w:bookmarkEnd w:id="6"/>
@@ -2032,7 +2078,6 @@
         <w:rPr>
           <w:noProof/>
         </w:rPr>
-        <w:lastRenderedPageBreak/>
         <w:drawing>
           <wp:inline distT="0" distB="0" distL="0" distR="0" wp14:anchorId="6E91CD97" wp14:editId="5825CDEF">
             <wp:extent cx="5943600" cy="2615184"/>
@@ -2155,7 +2200,7 @@
       <w:pPr>
         <w:pStyle w:val="Heading3"/>
       </w:pPr>
-      <w:bookmarkStart w:id="7" w:name="_Toc506143144"/>
+      <w:bookmarkStart w:id="7" w:name="_Toc506330037"/>
       <w:r>
         <w:t>Manager Tier</w:t>
       </w:r>
@@ -2186,7 +2231,15 @@
         </w:numPr>
       </w:pPr>
       <w:r>
-        <w:t xml:space="preserve">A nouthbound </w:t>
+        <w:t xml:space="preserve">A </w:t>
+      </w:r>
+      <w:proofErr w:type="spellStart"/>
+      <w:r>
+        <w:t>nouthbound</w:t>
+      </w:r>
+      <w:proofErr w:type="spellEnd"/>
+      <w:r>
+        <w:t xml:space="preserve"> </w:t>
       </w:r>
       <w:r>
         <w:rPr>
@@ -2195,7 +2248,15 @@
         <w:t>Service</w:t>
       </w:r>
       <w:r>
-        <w:t xml:space="preserve"> interface through which applications or other core components can learn about a particular aspect of the network state.</w:t>
+        <w:t xml:space="preserve"> interface through which applications or other core components can learn about a </w:t>
+      </w:r>
+      <w:proofErr w:type="gramStart"/>
+      <w:r>
+        <w:t>particular aspect</w:t>
+      </w:r>
+      <w:proofErr w:type="gramEnd"/>
+      <w:r>
+        <w:t xml:space="preserve"> of the network state.</w:t>
       </w:r>
     </w:p>
     <w:p>
@@ -2209,12 +2270,14 @@
       <w:r>
         <w:t xml:space="preserve">An </w:t>
       </w:r>
+      <w:proofErr w:type="spellStart"/>
       <w:r>
         <w:rPr>
           <w:i/>
         </w:rPr>
         <w:t>AdminService</w:t>
       </w:r>
+      <w:proofErr w:type="spellEnd"/>
       <w:r>
         <w:t xml:space="preserve"> interface for taking administrative commands and applying them </w:t>
       </w:r>
@@ -2239,7 +2302,15 @@
         <w:ind w:left="720"/>
       </w:pPr>
       <w:r>
-        <w:t xml:space="preserve">Consumers of the Manager’s nouthbound </w:t>
+        <w:t xml:space="preserve">Consumers of the Manager’s </w:t>
+      </w:r>
+      <w:proofErr w:type="spellStart"/>
+      <w:r>
+        <w:t>nouthbound</w:t>
+      </w:r>
+      <w:proofErr w:type="spellEnd"/>
+      <w:r>
+        <w:t xml:space="preserve"> </w:t>
       </w:r>
       <w:r>
         <w:rPr>
@@ -2251,14 +2322,24 @@
         <w:t xml:space="preserve"> interface</w:t>
       </w:r>
       <w:r>
-        <w:t xml:space="preserve"> may receive information bout synchronously by querying the service, and asynchronously as an event listener (e.g. by using a </w:t>
-      </w:r>
+        <w:t xml:space="preserve"> may receive information </w:t>
+      </w:r>
+      <w:proofErr w:type="spellStart"/>
+      <w:r>
+        <w:t>bout</w:t>
+      </w:r>
+      <w:proofErr w:type="spellEnd"/>
+      <w:r>
+        <w:t xml:space="preserve"> synchronously by querying the service, and asynchronously as an event listener (e.g. by using a </w:t>
+      </w:r>
+      <w:proofErr w:type="spellStart"/>
       <w:r>
         <w:rPr>
           <w:i/>
         </w:rPr>
         <w:t>ListenerService</w:t>
       </w:r>
+      <w:proofErr w:type="spellEnd"/>
       <w:r>
         <w:t xml:space="preserve"> interface that is part of each </w:t>
       </w:r>
@@ -2271,12 +2352,14 @@
       <w:r>
         <w:t xml:space="preserve"> interface to register for events and implementing an </w:t>
       </w:r>
+      <w:proofErr w:type="spellStart"/>
       <w:r>
         <w:rPr>
           <w:i/>
         </w:rPr>
         <w:t>EventListener</w:t>
       </w:r>
+      <w:proofErr w:type="spellEnd"/>
       <w:r>
         <w:t xml:space="preserve"> interface for receiving the events).</w:t>
       </w:r>
@@ -2290,6 +2373,7 @@
           <w:b/>
           <w:u w:val="single"/>
         </w:rPr>
+        <w:lastRenderedPageBreak/>
         <w:t>Store</w:t>
       </w:r>
       <w:r>
@@ -2312,9 +2396,8 @@
       <w:pPr>
         <w:pStyle w:val="Heading3"/>
       </w:pPr>
-      <w:bookmarkStart w:id="8" w:name="_Toc506143145"/>
-      <w:r>
-        <w:lastRenderedPageBreak/>
+      <w:bookmarkStart w:id="8" w:name="_Toc506330038"/>
+      <w:r>
         <w:t>Application Tier</w:t>
       </w:r>
       <w:bookmarkEnd w:id="8"/>
@@ -2326,12 +2409,14 @@
       <w:r>
         <w:t xml:space="preserve">Applications consume and manipulate information aggregated by the managers via the </w:t>
       </w:r>
+      <w:proofErr w:type="spellStart"/>
       <w:r>
         <w:rPr>
           <w:i/>
         </w:rPr>
         <w:t>AdminService</w:t>
       </w:r>
+      <w:proofErr w:type="spellEnd"/>
       <w:r>
         <w:t xml:space="preserve"> and </w:t>
       </w:r>
@@ -2352,12 +2437,14 @@
       <w:r>
         <w:t xml:space="preserve">Each application is associated with a unique </w:t>
       </w:r>
+      <w:proofErr w:type="spellStart"/>
       <w:r>
         <w:rPr>
           <w:i/>
         </w:rPr>
         <w:t>ApplicationID</w:t>
       </w:r>
+      <w:proofErr w:type="spellEnd"/>
       <w:r>
         <w:t>.  This identifier is used by ONOS to track context associated with an application (e.g. tasks and objectives such as intents and flow rules).</w:t>
       </w:r>
@@ -2369,28 +2456,32 @@
       <w:r>
         <w:t xml:space="preserve">To obtain a valid ID, applications register with the </w:t>
       </w:r>
+      <w:proofErr w:type="spellStart"/>
       <w:r>
         <w:rPr>
           <w:i/>
         </w:rPr>
         <w:t>CoreService</w:t>
       </w:r>
+      <w:proofErr w:type="spellEnd"/>
       <w:r>
         <w:t xml:space="preserve">, providing their name which is expected to follow the reverse DNS notation, e.g. </w:t>
       </w:r>
+      <w:proofErr w:type="spellStart"/>
       <w:r>
         <w:rPr>
           <w:i/>
         </w:rPr>
         <w:t>org.onlab.onos.fwd</w:t>
       </w:r>
+      <w:proofErr w:type="spellEnd"/>
     </w:p>
     <w:p/>
     <w:p>
       <w:pPr>
         <w:pStyle w:val="Heading2"/>
       </w:pPr>
-      <w:bookmarkStart w:id="9" w:name="_Toc506143146"/>
+      <w:bookmarkStart w:id="9" w:name="_Toc506330039"/>
       <w:r>
         <w:t>Events and Descriptions</w:t>
       </w:r>
@@ -2419,7 +2510,17 @@
         <w:t>Descriptions</w:t>
       </w:r>
       <w:r>
-        <w:t xml:space="preserve"> – used to pass information about a element across the Southbound API.</w:t>
+        <w:t xml:space="preserve"> – used to pass information about </w:t>
+      </w:r>
+      <w:proofErr w:type="spellStart"/>
+      <w:proofErr w:type="gramStart"/>
+      <w:r>
+        <w:t>a</w:t>
+      </w:r>
+      <w:proofErr w:type="spellEnd"/>
+      <w:proofErr w:type="gramEnd"/>
+      <w:r>
+        <w:t xml:space="preserve"> element across the Southbound API.</w:t>
       </w:r>
       <w:r>
         <w:t xml:space="preserve">  They are usually made up of one or more </w:t>
@@ -2441,12 +2542,14 @@
       <w:r>
         <w:t xml:space="preserve">Example: a </w:t>
       </w:r>
+      <w:proofErr w:type="spellStart"/>
       <w:r>
         <w:rPr>
           <w:i/>
         </w:rPr>
         <w:t>HostDescription</w:t>
       </w:r>
+      <w:proofErr w:type="spellEnd"/>
       <w:r>
         <w:t xml:space="preserve"> contains information about a host’s MAC and IP addresses and its location in the network (VLAN ID and device/port attachment point).</w:t>
       </w:r>
@@ -2479,21 +2582,25 @@
       <w:r>
         <w:t xml:space="preserve">Example: a </w:t>
       </w:r>
+      <w:proofErr w:type="spellStart"/>
       <w:r>
         <w:rPr>
           <w:i/>
         </w:rPr>
         <w:t>DeviceEvent</w:t>
       </w:r>
+      <w:proofErr w:type="spellEnd"/>
       <w:r>
         <w:t xml:space="preserve"> can be used to notify </w:t>
       </w:r>
+      <w:proofErr w:type="spellStart"/>
       <w:r>
         <w:rPr>
           <w:i/>
         </w:rPr>
         <w:t>DeviceListeners</w:t>
       </w:r>
+      <w:proofErr w:type="spellEnd"/>
       <w:r>
         <w:t xml:space="preserve"> that a device</w:t>
       </w:r>
@@ -2542,21 +2649,25 @@
       <w:r>
         <w:t xml:space="preserve">.  Once generated, an Event is dispatched to interested listeners via the </w:t>
       </w:r>
+      <w:proofErr w:type="spellStart"/>
       <w:r>
         <w:rPr>
           <w:i/>
         </w:rPr>
         <w:t>StoreDelegate</w:t>
       </w:r>
+      <w:proofErr w:type="spellEnd"/>
       <w:r>
         <w:t xml:space="preserve"> interface, which ultimately invokes the </w:t>
       </w:r>
+      <w:proofErr w:type="spellStart"/>
       <w:r>
         <w:rPr>
           <w:i/>
         </w:rPr>
         <w:t>EventDeliveryService</w:t>
       </w:r>
+      <w:proofErr w:type="spellEnd"/>
       <w:r>
         <w:t>.</w:t>
       </w:r>
@@ -2568,33 +2679,39 @@
       <w:r>
         <w:t xml:space="preserve">Essentially, the </w:t>
       </w:r>
+      <w:proofErr w:type="spellStart"/>
       <w:r>
         <w:rPr>
           <w:i/>
         </w:rPr>
         <w:t>StoreDelegate</w:t>
       </w:r>
+      <w:proofErr w:type="spellEnd"/>
       <w:r>
         <w:t xml:space="preserve"> moves the event out of the store, and the </w:t>
       </w:r>
+      <w:proofErr w:type="spellStart"/>
       <w:r>
         <w:rPr>
           <w:i/>
         </w:rPr>
         <w:t>EventDeliveryService</w:t>
       </w:r>
+      <w:proofErr w:type="spellEnd"/>
       <w:r>
         <w:t xml:space="preserve"> ensures that the event only reaches interested listeners.  </w:t>
       </w:r>
       <w:r>
         <w:t xml:space="preserve">Due to how they interact, these two components reside in the Manager, where the manager provides the implementation class of the </w:t>
       </w:r>
+      <w:proofErr w:type="spellStart"/>
       <w:r>
         <w:rPr>
           <w:i/>
         </w:rPr>
         <w:t>StoreDelegate</w:t>
       </w:r>
+      <w:proofErr w:type="spellEnd"/>
       <w:r>
         <w:t xml:space="preserve"> to the store.</w:t>
       </w:r>
@@ -2610,21 +2727,25 @@
       <w:r>
         <w:t xml:space="preserve"> – They are any components that implement the </w:t>
       </w:r>
+      <w:proofErr w:type="spellStart"/>
       <w:r>
         <w:rPr>
           <w:i/>
         </w:rPr>
         <w:t>EventListener</w:t>
       </w:r>
+      <w:proofErr w:type="spellEnd"/>
       <w:r>
         <w:t xml:space="preserve"> interface.  </w:t>
       </w:r>
+      <w:proofErr w:type="spellStart"/>
       <w:r>
         <w:rPr>
           <w:i/>
         </w:rPr>
         <w:t>EventListener</w:t>
       </w:r>
+      <w:proofErr w:type="spellEnd"/>
       <w:r>
         <w:t xml:space="preserve"> child interfaces are classified by the type of </w:t>
       </w:r>
@@ -2649,7 +2770,11 @@
         <w:t xml:space="preserve">  </w:t>
       </w:r>
       <w:r>
-        <w:t>This restricts the handling of events external to a subsystem to a subsystem’s manager or an application (i.e. to the logical locations where they should be handled).</w:t>
+        <w:t xml:space="preserve">This </w:t>
+      </w:r>
+      <w:r>
+        <w:lastRenderedPageBreak/>
+        <w:t>restricts the handling of events external to a subsystem to a subsystem’s manager or an application (i.e. to the logical locations where they should be handled).</w:t>
       </w:r>
     </w:p>
     <w:p>
@@ -2660,7 +2785,6 @@
         <w:rPr>
           <w:noProof/>
         </w:rPr>
-        <w:lastRenderedPageBreak/>
         <w:drawing>
           <wp:inline distT="0" distB="0" distL="0" distR="0" wp14:anchorId="11FF5599" wp14:editId="7D02DFFF">
             <wp:extent cx="5365750" cy="4413250"/>
@@ -2723,10 +2847,7 @@
         <w:fldChar w:fldCharType="begin"/>
       </w:r>
       <w:r>
-        <w:instrText xml:space="preserve"> SEQ Figure \* ARAB</w:instrText>
-      </w:r>
-      <w:r>
-        <w:instrText xml:space="preserve">IC </w:instrText>
+        <w:instrText xml:space="preserve"> SEQ Figure \* ARABIC </w:instrText>
       </w:r>
       <w:r>
         <w:fldChar w:fldCharType="separate"/>
@@ -2763,7 +2884,7 @@
           <w:u w:val="single"/>
         </w:rPr>
       </w:pPr>
-      <w:bookmarkStart w:id="10" w:name="_Toc506143147"/>
+      <w:bookmarkStart w:id="10" w:name="_Toc506330040"/>
       <w:r>
         <w:rPr>
           <w:b/>
@@ -2794,7 +2915,15 @@
         <w:t xml:space="preserve">I am using </w:t>
       </w:r>
       <w:r>
-        <w:t xml:space="preserve">the OnePing app as reference: </w:t>
+        <w:t xml:space="preserve">the </w:t>
+      </w:r>
+      <w:proofErr w:type="spellStart"/>
+      <w:r>
+        <w:t>OnePing</w:t>
+      </w:r>
+      <w:proofErr w:type="spellEnd"/>
+      <w:r>
+        <w:t xml:space="preserve"> app as reference: </w:t>
       </w:r>
       <w:hyperlink r:id="rId14" w:history="1">
         <w:r>
@@ -2816,12 +2945,13 @@
           <w:u w:val="single"/>
         </w:rPr>
       </w:pPr>
-      <w:bookmarkStart w:id="11" w:name="_Toc506143148"/>
+      <w:bookmarkStart w:id="11" w:name="_Toc506330041"/>
       <w:r>
         <w:rPr>
           <w:b/>
           <w:u w:val="single"/>
         </w:rPr>
+        <w:lastRenderedPageBreak/>
         <w:t>Creating</w:t>
       </w:r>
       <w:r>
@@ -2855,8 +2985,15 @@
         </w:numPr>
       </w:pPr>
       <w:r>
-        <w:lastRenderedPageBreak/>
-        <w:t>Generate the onos-archetypes</w:t>
+        <w:t xml:space="preserve">Generate the </w:t>
+      </w:r>
+      <w:proofErr w:type="spellStart"/>
+      <w:r>
+        <w:t>onos</w:t>
+      </w:r>
+      <w:proofErr w:type="spellEnd"/>
+      <w:r>
+        <w:t>-archetypes</w:t>
       </w:r>
     </w:p>
     <w:p>
@@ -2910,13 +3047,23 @@
           <w:szCs w:val="16"/>
         </w:rPr>
       </w:pPr>
-      <w:r>
-        <w:rPr>
-          <w:rFonts w:ascii="Courier New" w:hAnsi="Courier New" w:cs="Courier New"/>
-          <w:sz w:val="16"/>
-          <w:szCs w:val="16"/>
-        </w:rPr>
-        <w:t>mvn clean install</w:t>
+      <w:proofErr w:type="spellStart"/>
+      <w:r>
+        <w:rPr>
+          <w:rFonts w:ascii="Courier New" w:hAnsi="Courier New" w:cs="Courier New"/>
+          <w:sz w:val="16"/>
+          <w:szCs w:val="16"/>
+        </w:rPr>
+        <w:t>mvn</w:t>
+      </w:r>
+      <w:proofErr w:type="spellEnd"/>
+      <w:r>
+        <w:rPr>
+          <w:rFonts w:ascii="Courier New" w:hAnsi="Courier New" w:cs="Courier New"/>
+          <w:sz w:val="16"/>
+          <w:szCs w:val="16"/>
+        </w:rPr>
+        <w:t xml:space="preserve"> clean install</w:t>
       </w:r>
     </w:p>
     <w:p>
@@ -2974,13 +3121,23 @@
           <w:szCs w:val="16"/>
         </w:rPr>
       </w:pPr>
-      <w:r>
-        <w:rPr>
-          <w:rFonts w:ascii="Courier New" w:hAnsi="Courier New" w:cs="Courier New"/>
-          <w:sz w:val="16"/>
-          <w:szCs w:val="16"/>
-        </w:rPr>
-        <w:t>onos-create-app</w:t>
+      <w:proofErr w:type="spellStart"/>
+      <w:r>
+        <w:rPr>
+          <w:rFonts w:ascii="Courier New" w:hAnsi="Courier New" w:cs="Courier New"/>
+          <w:sz w:val="16"/>
+          <w:szCs w:val="16"/>
+        </w:rPr>
+        <w:t>onos</w:t>
+      </w:r>
+      <w:proofErr w:type="spellEnd"/>
+      <w:r>
+        <w:rPr>
+          <w:rFonts w:ascii="Courier New" w:hAnsi="Courier New" w:cs="Courier New"/>
+          <w:sz w:val="16"/>
+          <w:szCs w:val="16"/>
+        </w:rPr>
+        <w:t>-create-app</w:t>
       </w:r>
     </w:p>
     <w:p>
@@ -3031,8 +3188,28 @@
           <w:sz w:val="16"/>
           <w:szCs w:val="16"/>
         </w:rPr>
-        <w:t xml:space="preserve">Define value for property 'groupId': </w:t>
-      </w:r>
+        <w:t>Define value for property '</w:t>
+      </w:r>
+      <w:proofErr w:type="spellStart"/>
+      <w:r>
+        <w:rPr>
+          <w:rFonts w:ascii="Courier New" w:hAnsi="Courier New" w:cs="Courier New"/>
+          <w:sz w:val="16"/>
+          <w:szCs w:val="16"/>
+        </w:rPr>
+        <w:t>groupId</w:t>
+      </w:r>
+      <w:proofErr w:type="spellEnd"/>
+      <w:r>
+        <w:rPr>
+          <w:rFonts w:ascii="Courier New" w:hAnsi="Courier New" w:cs="Courier New"/>
+          <w:sz w:val="16"/>
+          <w:szCs w:val="16"/>
+        </w:rPr>
+        <w:t xml:space="preserve">': </w:t>
+      </w:r>
+      <w:proofErr w:type="spellStart"/>
+      <w:proofErr w:type="gramStart"/>
       <w:r>
         <w:rPr>
           <w:rFonts w:ascii="Courier New" w:hAnsi="Courier New" w:cs="Courier New"/>
@@ -3042,6 +3219,8 @@
         </w:rPr>
         <w:t>org.MLfirewall</w:t>
       </w:r>
+      <w:proofErr w:type="spellEnd"/>
+      <w:proofErr w:type="gramEnd"/>
     </w:p>
     <w:p>
       <w:pPr>
@@ -3059,8 +3238,27 @@
           <w:sz w:val="16"/>
           <w:szCs w:val="16"/>
         </w:rPr>
-        <w:t xml:space="preserve">Define value for property 'artifactId': </w:t>
-      </w:r>
+        <w:t>Define value for property '</w:t>
+      </w:r>
+      <w:proofErr w:type="spellStart"/>
+      <w:r>
+        <w:rPr>
+          <w:rFonts w:ascii="Courier New" w:hAnsi="Courier New" w:cs="Courier New"/>
+          <w:sz w:val="16"/>
+          <w:szCs w:val="16"/>
+        </w:rPr>
+        <w:t>artifactId</w:t>
+      </w:r>
+      <w:proofErr w:type="spellEnd"/>
+      <w:r>
+        <w:rPr>
+          <w:rFonts w:ascii="Courier New" w:hAnsi="Courier New" w:cs="Courier New"/>
+          <w:sz w:val="16"/>
+          <w:szCs w:val="16"/>
+        </w:rPr>
+        <w:t xml:space="preserve">': </w:t>
+      </w:r>
+      <w:proofErr w:type="spellStart"/>
       <w:r>
         <w:rPr>
           <w:rFonts w:ascii="Courier New" w:hAnsi="Courier New" w:cs="Courier New"/>
@@ -3070,6 +3268,7 @@
         </w:rPr>
         <w:t>MLfirewall</w:t>
       </w:r>
+      <w:proofErr w:type="spellEnd"/>
       <w:r>
         <w:rPr>
           <w:rFonts w:ascii="Courier New" w:hAnsi="Courier New" w:cs="Courier New"/>
@@ -3096,8 +3295,18 @@
           <w:sz w:val="16"/>
           <w:szCs w:val="16"/>
         </w:rPr>
-        <w:t>Define value for property 'version' 1.0-SNAPSHOT: :</w:t>
-      </w:r>
+        <w:t>Define value for property 'version' 1.0-SNAPSHOT</w:t>
+      </w:r>
+      <w:proofErr w:type="gramStart"/>
+      <w:r>
+        <w:rPr>
+          <w:rFonts w:ascii="Courier New" w:hAnsi="Courier New" w:cs="Courier New"/>
+          <w:sz w:val="16"/>
+          <w:szCs w:val="16"/>
+        </w:rPr>
+        <w:t>: :</w:t>
+      </w:r>
+      <w:proofErr w:type="gramEnd"/>
     </w:p>
     <w:p>
       <w:pPr>
@@ -3123,8 +3332,20 @@
           <w:sz w:val="16"/>
           <w:szCs w:val="16"/>
         </w:rPr>
-        <w:t xml:space="preserve"> org.MLfirewall</w:t>
-      </w:r>
+        <w:t xml:space="preserve"> </w:t>
+      </w:r>
+      <w:proofErr w:type="spellStart"/>
+      <w:proofErr w:type="gramStart"/>
+      <w:r>
+        <w:rPr>
+          <w:rFonts w:ascii="Courier New" w:hAnsi="Courier New" w:cs="Courier New"/>
+          <w:sz w:val="16"/>
+          <w:szCs w:val="16"/>
+        </w:rPr>
+        <w:t>org.MLfirewall</w:t>
+      </w:r>
+      <w:proofErr w:type="spellEnd"/>
+      <w:proofErr w:type="gramEnd"/>
       <w:r>
         <w:rPr>
           <w:rFonts w:ascii="Courier New" w:hAnsi="Courier New" w:cs="Courier New"/>
@@ -3141,6 +3362,7 @@
         </w:rPr>
         <w:t xml:space="preserve">: </w:t>
       </w:r>
+      <w:proofErr w:type="spellStart"/>
       <w:r>
         <w:rPr>
           <w:rFonts w:ascii="Courier New" w:hAnsi="Courier New" w:cs="Courier New"/>
@@ -3150,6 +3372,7 @@
         </w:rPr>
         <w:t>org.MLfirewall.app</w:t>
       </w:r>
+      <w:proofErr w:type="spellEnd"/>
     </w:p>
     <w:p>
       <w:pPr>
@@ -3180,13 +3403,33 @@
           <w:szCs w:val="16"/>
         </w:rPr>
       </w:pPr>
-      <w:r>
-        <w:rPr>
-          <w:rFonts w:ascii="Courier New" w:hAnsi="Courier New" w:cs="Courier New"/>
-          <w:sz w:val="16"/>
-          <w:szCs w:val="16"/>
-        </w:rPr>
-        <w:t>groupId: org.</w:t>
+      <w:proofErr w:type="spellStart"/>
+      <w:r>
+        <w:rPr>
+          <w:rFonts w:ascii="Courier New" w:hAnsi="Courier New" w:cs="Courier New"/>
+          <w:sz w:val="16"/>
+          <w:szCs w:val="16"/>
+        </w:rPr>
+        <w:t>groupId</w:t>
+      </w:r>
+      <w:proofErr w:type="spellEnd"/>
+      <w:r>
+        <w:rPr>
+          <w:rFonts w:ascii="Courier New" w:hAnsi="Courier New" w:cs="Courier New"/>
+          <w:sz w:val="16"/>
+          <w:szCs w:val="16"/>
+        </w:rPr>
+        <w:t xml:space="preserve">: </w:t>
+      </w:r>
+      <w:proofErr w:type="spellStart"/>
+      <w:proofErr w:type="gramStart"/>
+      <w:r>
+        <w:rPr>
+          <w:rFonts w:ascii="Courier New" w:hAnsi="Courier New" w:cs="Courier New"/>
+          <w:sz w:val="16"/>
+          <w:szCs w:val="16"/>
+        </w:rPr>
+        <w:t>org.</w:t>
       </w:r>
       <w:r>
         <w:rPr>
@@ -3196,6 +3439,8 @@
         </w:rPr>
         <w:t>MLfirewall</w:t>
       </w:r>
+      <w:proofErr w:type="spellEnd"/>
+      <w:proofErr w:type="gramEnd"/>
     </w:p>
     <w:p>
       <w:pPr>
@@ -3207,14 +3452,25 @@
           <w:szCs w:val="16"/>
         </w:rPr>
       </w:pPr>
-      <w:r>
-        <w:rPr>
-          <w:rFonts w:ascii="Courier New" w:hAnsi="Courier New" w:cs="Courier New"/>
-          <w:sz w:val="16"/>
-          <w:szCs w:val="16"/>
-        </w:rPr>
-        <w:t xml:space="preserve">artifactId: </w:t>
-      </w:r>
+      <w:proofErr w:type="spellStart"/>
+      <w:r>
+        <w:rPr>
+          <w:rFonts w:ascii="Courier New" w:hAnsi="Courier New" w:cs="Courier New"/>
+          <w:sz w:val="16"/>
+          <w:szCs w:val="16"/>
+        </w:rPr>
+        <w:t>artifactId</w:t>
+      </w:r>
+      <w:proofErr w:type="spellEnd"/>
+      <w:r>
+        <w:rPr>
+          <w:rFonts w:ascii="Courier New" w:hAnsi="Courier New" w:cs="Courier New"/>
+          <w:sz w:val="16"/>
+          <w:szCs w:val="16"/>
+        </w:rPr>
+        <w:t xml:space="preserve">: </w:t>
+      </w:r>
+      <w:proofErr w:type="spellStart"/>
       <w:r>
         <w:rPr>
           <w:rFonts w:ascii="Courier New" w:hAnsi="Courier New" w:cs="Courier New"/>
@@ -3223,6 +3479,7 @@
         </w:rPr>
         <w:t>MLfirewall</w:t>
       </w:r>
+      <w:proofErr w:type="spellEnd"/>
       <w:r>
         <w:rPr>
           <w:rFonts w:ascii="Courier New" w:hAnsi="Courier New" w:cs="Courier New"/>
@@ -3269,6 +3526,7 @@
         </w:rPr>
         <w:t xml:space="preserve">package: </w:t>
       </w:r>
+      <w:proofErr w:type="spellStart"/>
       <w:r>
         <w:rPr>
           <w:rFonts w:ascii="Courier New" w:hAnsi="Courier New" w:cs="Courier New"/>
@@ -3277,6 +3535,7 @@
         </w:rPr>
         <w:t>org.MLfirewall.app</w:t>
       </w:r>
+      <w:proofErr w:type="spellEnd"/>
     </w:p>
     <w:p>
       <w:pPr>
@@ -3289,8 +3548,18 @@
           <w:sz w:val="16"/>
           <w:szCs w:val="16"/>
         </w:rPr>
-        <w:t xml:space="preserve"> Y: :</w:t>
-      </w:r>
+        <w:t xml:space="preserve"> Y</w:t>
+      </w:r>
+      <w:proofErr w:type="gramStart"/>
+      <w:r>
+        <w:rPr>
+          <w:rFonts w:ascii="Courier New" w:hAnsi="Courier New" w:cs="Courier New"/>
+          <w:sz w:val="16"/>
+          <w:szCs w:val="16"/>
+        </w:rPr>
+        <w:t>: :</w:t>
+      </w:r>
+      <w:proofErr w:type="gramEnd"/>
     </w:p>
     <w:p>
       <w:pPr>
@@ -3301,7 +3570,15 @@
         </w:numPr>
       </w:pPr>
       <w:r>
-        <w:t>This will generate a folder with the same name as your artifactId you specified above.</w:t>
+        <w:t xml:space="preserve">This will generate a folder with the same name as your </w:t>
+      </w:r>
+      <w:proofErr w:type="spellStart"/>
+      <w:r>
+        <w:t>artifactId</w:t>
+      </w:r>
+      <w:proofErr w:type="spellEnd"/>
+      <w:r>
+        <w:t xml:space="preserve"> you specified above.</w:t>
       </w:r>
     </w:p>
     <w:p>
@@ -3325,7 +3602,15 @@
         </w:numPr>
       </w:pPr>
       <w:r>
-        <w:t>You will see pom.xml and src/</w:t>
+        <w:t xml:space="preserve">You will see pom.xml and </w:t>
+      </w:r>
+      <w:proofErr w:type="spellStart"/>
+      <w:r>
+        <w:t>src</w:t>
+      </w:r>
+      <w:proofErr w:type="spellEnd"/>
+      <w:r>
+        <w:t>/</w:t>
       </w:r>
     </w:p>
     <w:p>
@@ -3340,7 +3625,17 @@
         <w:t xml:space="preserve">Vi into pom.xml and uncomment the </w:t>
       </w:r>
       <w:r>
-        <w:t>onos.app.name and onos.app.origin properties (as well as any other properties you want)</w:t>
+        <w:t xml:space="preserve">onos.app.name and </w:t>
+      </w:r>
+      <w:proofErr w:type="spellStart"/>
+      <w:proofErr w:type="gramStart"/>
+      <w:r>
+        <w:t>onos.app.origin</w:t>
+      </w:r>
+      <w:proofErr w:type="spellEnd"/>
+      <w:proofErr w:type="gramEnd"/>
+      <w:r>
+        <w:t xml:space="preserve"> properties (as well as any other properties you want)</w:t>
       </w:r>
       <w:r>
         <w:t xml:space="preserve"> and update the information for your project</w:t>
@@ -3418,7 +3713,15 @@
         </w:numPr>
       </w:pPr>
       <w:r>
-        <w:t>In the src/ directory are a main file that is a Skeleton</w:t>
+        <w:t xml:space="preserve">In the </w:t>
+      </w:r>
+      <w:proofErr w:type="spellStart"/>
+      <w:r>
+        <w:t>src</w:t>
+      </w:r>
+      <w:proofErr w:type="spellEnd"/>
+      <w:r>
+        <w:t>/ directory are a main file that is a Skeleton</w:t>
       </w:r>
       <w:r>
         <w:t xml:space="preserve"> for an ONOS application as well as a test file for Unit Testing.</w:t>
@@ -3463,7 +3766,25 @@
           <w:sz w:val="16"/>
           <w:szCs w:val="16"/>
         </w:rPr>
-        <w:t>snap run intellij-idea-community</w:t>
+        <w:t xml:space="preserve">snap run </w:t>
+      </w:r>
+      <w:proofErr w:type="spellStart"/>
+      <w:r>
+        <w:rPr>
+          <w:rFonts w:ascii="Courier New" w:hAnsi="Courier New" w:cs="Courier New"/>
+          <w:sz w:val="16"/>
+          <w:szCs w:val="16"/>
+        </w:rPr>
+        <w:t>intellij</w:t>
+      </w:r>
+      <w:proofErr w:type="spellEnd"/>
+      <w:r>
+        <w:rPr>
+          <w:rFonts w:ascii="Courier New" w:hAnsi="Courier New" w:cs="Courier New"/>
+          <w:sz w:val="16"/>
+          <w:szCs w:val="16"/>
+        </w:rPr>
+        <w:t>-idea-community</w:t>
       </w:r>
       <w:r>
         <w:rPr>
@@ -3530,7 +3851,43 @@
           <w:sz w:val="16"/>
           <w:szCs w:val="16"/>
         </w:rPr>
-        <w:t>/usr/lib/jvm/java-8-oracle</w:t>
+        <w:t>/</w:t>
+      </w:r>
+      <w:proofErr w:type="spellStart"/>
+      <w:r>
+        <w:rPr>
+          <w:rFonts w:ascii="Courier New" w:hAnsi="Courier New" w:cs="Courier New"/>
+          <w:sz w:val="16"/>
+          <w:szCs w:val="16"/>
+        </w:rPr>
+        <w:t>usr</w:t>
+      </w:r>
+      <w:proofErr w:type="spellEnd"/>
+      <w:r>
+        <w:rPr>
+          <w:rFonts w:ascii="Courier New" w:hAnsi="Courier New" w:cs="Courier New"/>
+          <w:sz w:val="16"/>
+          <w:szCs w:val="16"/>
+        </w:rPr>
+        <w:t>/lib/</w:t>
+      </w:r>
+      <w:proofErr w:type="spellStart"/>
+      <w:r>
+        <w:rPr>
+          <w:rFonts w:ascii="Courier New" w:hAnsi="Courier New" w:cs="Courier New"/>
+          <w:sz w:val="16"/>
+          <w:szCs w:val="16"/>
+        </w:rPr>
+        <w:t>jvm</w:t>
+      </w:r>
+      <w:proofErr w:type="spellEnd"/>
+      <w:r>
+        <w:rPr>
+          <w:rFonts w:ascii="Courier New" w:hAnsi="Courier New" w:cs="Courier New"/>
+          <w:sz w:val="16"/>
+          <w:szCs w:val="16"/>
+        </w:rPr>
+        <w:t>/java-8-oracle</w:t>
       </w:r>
     </w:p>
     <w:p>
@@ -3548,6 +3905,7 @@
         </w:numPr>
       </w:pPr>
       <w:r>
+        <w:lastRenderedPageBreak/>
         <w:t>Move AppComponent.java to whatever filename you want.  Example: MLfirewall.java</w:t>
       </w:r>
     </w:p>
@@ -3566,6 +3924,18 @@
         <w:t xml:space="preserve"> the same name as the file.</w:t>
       </w:r>
     </w:p>
+    <w:p>
+      <w:pPr>
+        <w:pStyle w:val="ListParagraph"/>
+        <w:numPr>
+          <w:ilvl w:val="0"/>
+          <w:numId w:val="6"/>
+        </w:numPr>
+      </w:pPr>
+      <w:r>
+        <w:t>Write your code.</w:t>
+      </w:r>
+    </w:p>
     <w:p/>
     <w:p>
       <w:pPr>
@@ -3575,13 +3945,12 @@
           <w:u w:val="single"/>
         </w:rPr>
       </w:pPr>
-      <w:bookmarkStart w:id="12" w:name="_Toc506143149"/>
+      <w:bookmarkStart w:id="12" w:name="_Toc506330042"/>
       <w:r>
         <w:rPr>
           <w:b/>
           <w:u w:val="single"/>
         </w:rPr>
-        <w:lastRenderedPageBreak/>
         <w:t>Building App into OAR File</w:t>
       </w:r>
       <w:bookmarkEnd w:id="12"/>
@@ -3615,8 +3984,405 @@
         </w:numPr>
       </w:pPr>
       <w:r>
-        <w:t>Notes coming later…</w:t>
-      </w:r>
+        <w:t xml:space="preserve">Go to the root of your </w:t>
+      </w:r>
+      <w:r>
+        <w:t>A</w:t>
+      </w:r>
+      <w:r>
+        <w:t>pplication directory.</w:t>
+      </w:r>
+    </w:p>
+    <w:p>
+      <w:pPr>
+        <w:pStyle w:val="ListParagraph"/>
+        <w:numPr>
+          <w:ilvl w:val="0"/>
+          <w:numId w:val="7"/>
+        </w:numPr>
+      </w:pPr>
+      <w:r>
+        <w:t>Build the project using:</w:t>
+      </w:r>
+    </w:p>
+    <w:p>
+      <w:pPr>
+        <w:pStyle w:val="ListParagraph"/>
+        <w:ind w:firstLine="720"/>
+        <w:rPr>
+          <w:rFonts w:ascii="Courier New" w:hAnsi="Courier New" w:cs="Courier New"/>
+          <w:sz w:val="16"/>
+          <w:szCs w:val="16"/>
+        </w:rPr>
+      </w:pPr>
+    </w:p>
+    <w:p>
+      <w:pPr>
+        <w:pStyle w:val="ListParagraph"/>
+        <w:ind w:firstLine="720"/>
+        <w:rPr>
+          <w:rFonts w:ascii="Courier New" w:hAnsi="Courier New" w:cs="Courier New"/>
+          <w:sz w:val="16"/>
+          <w:szCs w:val="16"/>
+        </w:rPr>
+      </w:pPr>
+      <w:proofErr w:type="spellStart"/>
+      <w:r>
+        <w:rPr>
+          <w:rFonts w:ascii="Courier New" w:hAnsi="Courier New" w:cs="Courier New"/>
+          <w:sz w:val="16"/>
+          <w:szCs w:val="16"/>
+        </w:rPr>
+        <w:t>mvn</w:t>
+      </w:r>
+      <w:proofErr w:type="spellEnd"/>
+      <w:r>
+        <w:rPr>
+          <w:rFonts w:ascii="Courier New" w:hAnsi="Courier New" w:cs="Courier New"/>
+          <w:sz w:val="16"/>
+          <w:szCs w:val="16"/>
+        </w:rPr>
+        <w:t xml:space="preserve"> clean install</w:t>
+      </w:r>
+    </w:p>
+    <w:p>
+      <w:pPr>
+        <w:pStyle w:val="ListParagraph"/>
+        <w:ind w:firstLine="720"/>
+        <w:rPr>
+          <w:rFonts w:ascii="Courier New" w:hAnsi="Courier New" w:cs="Courier New"/>
+          <w:sz w:val="16"/>
+          <w:szCs w:val="16"/>
+        </w:rPr>
+      </w:pPr>
+    </w:p>
+    <w:p>
+      <w:pPr>
+        <w:pStyle w:val="ListParagraph"/>
+        <w:numPr>
+          <w:ilvl w:val="0"/>
+          <w:numId w:val="7"/>
+        </w:numPr>
+      </w:pPr>
+      <w:r>
+        <w:t>When the build is complete, both the OSGi bundle and the application archive have been installed in your local maven repository.</w:t>
+      </w:r>
+      <w:r>
+        <w:t xml:space="preserve">  To install onto the running ONOS instance (or cluster):</w:t>
+      </w:r>
+    </w:p>
+    <w:p>
+      <w:pPr>
+        <w:pStyle w:val="ListParagraph"/>
+        <w:ind w:left="1440"/>
+        <w:rPr>
+          <w:rFonts w:ascii="Courier New" w:hAnsi="Courier New" w:cs="Courier New"/>
+          <w:sz w:val="16"/>
+          <w:szCs w:val="16"/>
+        </w:rPr>
+      </w:pPr>
+    </w:p>
+    <w:p>
+      <w:pPr>
+        <w:pStyle w:val="ListParagraph"/>
+        <w:ind w:left="1440"/>
+        <w:rPr>
+          <w:rFonts w:ascii="Courier New" w:hAnsi="Courier New" w:cs="Courier New"/>
+          <w:sz w:val="16"/>
+          <w:szCs w:val="16"/>
+          <w:highlight w:val="yellow"/>
+        </w:rPr>
+      </w:pPr>
+      <w:proofErr w:type="spellStart"/>
+      <w:r>
+        <w:rPr>
+          <w:rFonts w:ascii="Courier New" w:hAnsi="Courier New" w:cs="Courier New"/>
+          <w:sz w:val="16"/>
+          <w:szCs w:val="16"/>
+        </w:rPr>
+        <w:t>onos</w:t>
+      </w:r>
+      <w:proofErr w:type="spellEnd"/>
+      <w:r>
+        <w:rPr>
+          <w:rFonts w:ascii="Courier New" w:hAnsi="Courier New" w:cs="Courier New"/>
+          <w:sz w:val="16"/>
+          <w:szCs w:val="16"/>
+        </w:rPr>
+        <w:t xml:space="preserve">-app localhost </w:t>
+      </w:r>
+      <w:proofErr w:type="gramStart"/>
+      <w:r>
+        <w:rPr>
+          <w:rFonts w:ascii="Courier New" w:hAnsi="Courier New" w:cs="Courier New"/>
+          <w:sz w:val="16"/>
+          <w:szCs w:val="16"/>
+        </w:rPr>
+        <w:t>install</w:t>
+      </w:r>
+      <w:proofErr w:type="gramEnd"/>
+      <w:r>
+        <w:rPr>
+          <w:rFonts w:ascii="Courier New" w:hAnsi="Courier New" w:cs="Courier New"/>
+          <w:sz w:val="16"/>
+          <w:szCs w:val="16"/>
+        </w:rPr>
+        <w:t xml:space="preserve"> </w:t>
+      </w:r>
+      <w:r>
+        <w:rPr>
+          <w:rFonts w:ascii="Courier New" w:hAnsi="Courier New" w:cs="Courier New"/>
+          <w:sz w:val="16"/>
+          <w:szCs w:val="16"/>
+          <w:highlight w:val="yellow"/>
+        </w:rPr>
+        <w:t>target/foo-app-1.0-SNAPSHOT.oar</w:t>
+      </w:r>
+    </w:p>
+    <w:p>
+      <w:pPr>
+        <w:pStyle w:val="ListParagraph"/>
+        <w:ind w:left="1440" w:firstLine="720"/>
+        <w:rPr>
+          <w:rFonts w:ascii="Courier New" w:hAnsi="Courier New" w:cs="Courier New"/>
+          <w:i/>
+          <w:sz w:val="16"/>
+          <w:szCs w:val="16"/>
+          <w:highlight w:val="yellow"/>
+        </w:rPr>
+      </w:pPr>
+      <w:r>
+        <w:rPr>
+          <w:rFonts w:ascii="Courier New" w:hAnsi="Courier New" w:cs="Courier New"/>
+          <w:i/>
+          <w:sz w:val="16"/>
+          <w:szCs w:val="16"/>
+          <w:highlight w:val="yellow"/>
+        </w:rPr>
+        <w:t>The highlighted part needs changed for your app</w:t>
+      </w:r>
+    </w:p>
+    <w:p>
+      <w:pPr>
+        <w:pStyle w:val="ListParagraph"/>
+        <w:ind w:left="1440" w:firstLine="720"/>
+        <w:rPr>
+          <w:rFonts w:ascii="Courier New" w:hAnsi="Courier New" w:cs="Courier New"/>
+          <w:i/>
+          <w:sz w:val="16"/>
+          <w:szCs w:val="16"/>
+        </w:rPr>
+      </w:pPr>
+    </w:p>
+    <w:p>
+      <w:pPr>
+        <w:pStyle w:val="ListParagraph"/>
+        <w:numPr>
+          <w:ilvl w:val="0"/>
+          <w:numId w:val="7"/>
+        </w:numPr>
+      </w:pPr>
+      <w:r>
+        <w:t>You can verify it has been installed with:</w:t>
+      </w:r>
+    </w:p>
+    <w:p>
+      <w:pPr>
+        <w:pStyle w:val="ListParagraph"/>
+        <w:ind w:left="1440"/>
+        <w:rPr>
+          <w:rFonts w:ascii="Courier New" w:hAnsi="Courier New" w:cs="Courier New"/>
+          <w:sz w:val="16"/>
+          <w:szCs w:val="16"/>
+        </w:rPr>
+      </w:pPr>
+    </w:p>
+    <w:p>
+      <w:pPr>
+        <w:pStyle w:val="ListParagraph"/>
+        <w:ind w:left="1440"/>
+        <w:rPr>
+          <w:rFonts w:ascii="Courier New" w:hAnsi="Courier New" w:cs="Courier New"/>
+          <w:sz w:val="16"/>
+          <w:szCs w:val="16"/>
+        </w:rPr>
+      </w:pPr>
+      <w:r>
+        <w:rPr>
+          <w:rFonts w:ascii="Courier New" w:hAnsi="Courier New" w:cs="Courier New"/>
+          <w:sz w:val="16"/>
+          <w:szCs w:val="16"/>
+        </w:rPr>
+        <w:t>apps -s</w:t>
+      </w:r>
+    </w:p>
+    <w:p>
+      <w:pPr>
+        <w:pStyle w:val="ListParagraph"/>
+        <w:ind w:left="1440"/>
+        <w:rPr>
+          <w:rFonts w:ascii="Courier New" w:hAnsi="Courier New" w:cs="Courier New"/>
+          <w:sz w:val="16"/>
+          <w:szCs w:val="16"/>
+        </w:rPr>
+      </w:pPr>
+    </w:p>
+    <w:p>
+      <w:pPr>
+        <w:pStyle w:val="ListParagraph"/>
+        <w:numPr>
+          <w:ilvl w:val="0"/>
+          <w:numId w:val="7"/>
+        </w:numPr>
+      </w:pPr>
+      <w:r>
+        <w:t>You can activate the app with:</w:t>
+      </w:r>
+    </w:p>
+    <w:p>
+      <w:pPr>
+        <w:pStyle w:val="ListParagraph"/>
+        <w:ind w:left="1440"/>
+        <w:rPr>
+          <w:rFonts w:ascii="Courier New" w:hAnsi="Courier New" w:cs="Courier New"/>
+          <w:sz w:val="16"/>
+          <w:szCs w:val="16"/>
+        </w:rPr>
+      </w:pPr>
+    </w:p>
+    <w:p>
+      <w:pPr>
+        <w:pStyle w:val="ListParagraph"/>
+        <w:ind w:left="1440"/>
+        <w:rPr>
+          <w:rFonts w:ascii="Courier New" w:hAnsi="Courier New" w:cs="Courier New"/>
+          <w:sz w:val="16"/>
+          <w:szCs w:val="16"/>
+        </w:rPr>
+      </w:pPr>
+      <w:r>
+        <w:rPr>
+          <w:rFonts w:ascii="Courier New" w:hAnsi="Courier New" w:cs="Courier New"/>
+          <w:sz w:val="16"/>
+          <w:szCs w:val="16"/>
+        </w:rPr>
+        <w:t xml:space="preserve">app activate </w:t>
+      </w:r>
+      <w:proofErr w:type="spellStart"/>
+      <w:r>
+        <w:rPr>
+          <w:rFonts w:ascii="Courier New" w:hAnsi="Courier New" w:cs="Courier New"/>
+          <w:sz w:val="16"/>
+          <w:szCs w:val="16"/>
+          <w:highlight w:val="yellow"/>
+        </w:rPr>
+        <w:t>org.</w:t>
+      </w:r>
+      <w:r>
+        <w:rPr>
+          <w:rFonts w:ascii="Courier New" w:hAnsi="Courier New" w:cs="Courier New"/>
+          <w:sz w:val="16"/>
+          <w:szCs w:val="16"/>
+          <w:highlight w:val="yellow"/>
+        </w:rPr>
+        <w:t>MLfirewall</w:t>
+      </w:r>
+      <w:r>
+        <w:rPr>
+          <w:rFonts w:ascii="Courier New" w:hAnsi="Courier New" w:cs="Courier New"/>
+          <w:sz w:val="16"/>
+          <w:szCs w:val="16"/>
+          <w:highlight w:val="yellow"/>
+        </w:rPr>
+        <w:t>.app</w:t>
+      </w:r>
+      <w:proofErr w:type="spellEnd"/>
+    </w:p>
+    <w:p>
+      <w:pPr>
+        <w:pStyle w:val="ListParagraph"/>
+        <w:ind w:left="1440" w:firstLine="720"/>
+        <w:rPr>
+          <w:rFonts w:ascii="Courier New" w:hAnsi="Courier New" w:cs="Courier New"/>
+          <w:i/>
+          <w:sz w:val="16"/>
+          <w:szCs w:val="16"/>
+        </w:rPr>
+      </w:pPr>
+      <w:r>
+        <w:rPr>
+          <w:rFonts w:ascii="Courier New" w:hAnsi="Courier New" w:cs="Courier New"/>
+          <w:i/>
+          <w:sz w:val="16"/>
+          <w:szCs w:val="16"/>
+          <w:highlight w:val="yellow"/>
+        </w:rPr>
+        <w:t>The highlighted part needs changed for your app</w:t>
+      </w:r>
+    </w:p>
+    <w:p>
+      <w:pPr>
+        <w:pStyle w:val="ListParagraph"/>
+        <w:ind w:left="1440"/>
+        <w:rPr>
+          <w:rFonts w:ascii="Courier New" w:hAnsi="Courier New" w:cs="Courier New"/>
+          <w:sz w:val="16"/>
+          <w:szCs w:val="16"/>
+        </w:rPr>
+      </w:pPr>
+    </w:p>
+    <w:p>
+      <w:pPr>
+        <w:pStyle w:val="ListParagraph"/>
+        <w:numPr>
+          <w:ilvl w:val="0"/>
+          <w:numId w:val="7"/>
+        </w:numPr>
+      </w:pPr>
+      <w:r>
+        <w:t>You can verify it is running with:</w:t>
+      </w:r>
+    </w:p>
+    <w:p>
+      <w:pPr>
+        <w:pStyle w:val="ListParagraph"/>
+        <w:ind w:left="1440"/>
+        <w:rPr>
+          <w:rFonts w:ascii="Courier New" w:hAnsi="Courier New" w:cs="Courier New"/>
+          <w:sz w:val="16"/>
+          <w:szCs w:val="16"/>
+        </w:rPr>
+      </w:pPr>
+    </w:p>
+    <w:p>
+      <w:pPr>
+        <w:pStyle w:val="ListParagraph"/>
+        <w:ind w:left="1440"/>
+        <w:rPr>
+          <w:rFonts w:ascii="Courier New" w:hAnsi="Courier New" w:cs="Courier New"/>
+          <w:sz w:val="16"/>
+          <w:szCs w:val="16"/>
+        </w:rPr>
+      </w:pPr>
+      <w:r>
+        <w:rPr>
+          <w:rFonts w:ascii="Courier New" w:hAnsi="Courier New" w:cs="Courier New"/>
+          <w:sz w:val="16"/>
+          <w:szCs w:val="16"/>
+        </w:rPr>
+        <w:t>apps -a -s</w:t>
+      </w:r>
+    </w:p>
+    <w:p>
+      <w:pPr>
+        <w:pStyle w:val="ListParagraph"/>
+        <w:ind w:left="1440"/>
+        <w:rPr>
+          <w:rFonts w:ascii="Courier New" w:hAnsi="Courier New" w:cs="Courier New"/>
+          <w:sz w:val="16"/>
+          <w:szCs w:val="16"/>
+        </w:rPr>
+      </w:pPr>
     </w:p>
     <w:p/>
     <w:p/>
@@ -3628,7 +4394,7 @@
           <w:u w:val="single"/>
         </w:rPr>
       </w:pPr>
-      <w:bookmarkStart w:id="13" w:name="_Toc506143150"/>
+      <w:bookmarkStart w:id="13" w:name="_Toc506330043"/>
       <w:r>
         <w:rPr>
           <w:b/>
@@ -3642,7 +4408,7 @@
       <w:pPr>
         <w:pStyle w:val="Heading2"/>
       </w:pPr>
-      <w:bookmarkStart w:id="14" w:name="_Toc506143151"/>
+      <w:bookmarkStart w:id="14" w:name="_Toc506330044"/>
       <w:r>
         <w:t>Further Resources</w:t>
       </w:r>
@@ -3701,34 +4467,88 @@
           <w:numId w:val="2"/>
         </w:numPr>
       </w:pPr>
-      <w:r>
-        <w:t>JavaDocs for the ONOS 1.12 API:</w:t>
-      </w:r>
-    </w:p>
-    <w:p>
-      <w:pPr>
-        <w:pStyle w:val="ListParagraph"/>
-        <w:ind w:firstLine="720"/>
-        <w:rPr>
-          <w:sz w:val="20"/>
+      <w:proofErr w:type="spellStart"/>
+      <w:r>
+        <w:t>JavaDocs</w:t>
+      </w:r>
+      <w:proofErr w:type="spellEnd"/>
+      <w:r>
+        <w:t xml:space="preserve"> for the ONOS 1.12 API:</w:t>
+      </w:r>
+    </w:p>
+    <w:p>
+      <w:pPr>
+        <w:pStyle w:val="ListParagraph"/>
+        <w:ind w:left="1440"/>
+        <w:rPr>
+          <w:rStyle w:val="Hyperlink"/>
+          <w:rFonts w:ascii="Courier New" w:hAnsi="Courier New" w:cs="Courier New"/>
+          <w:sz w:val="16"/>
+          <w:szCs w:val="16"/>
         </w:rPr>
       </w:pPr>
       <w:hyperlink r:id="rId20" w:history="1">
         <w:r>
           <w:rPr>
             <w:rStyle w:val="Hyperlink"/>
-            <w:sz w:val="20"/>
+            <w:rFonts w:ascii="Courier New" w:hAnsi="Courier New" w:cs="Courier New"/>
+            <w:sz w:val="16"/>
+            <w:szCs w:val="16"/>
           </w:rPr>
           <w:t>http://api.onosproject.org/1.12.0/</w:t>
         </w:r>
       </w:hyperlink>
     </w:p>
+    <w:p>
+      <w:pPr>
+        <w:pStyle w:val="ListParagraph"/>
+        <w:numPr>
+          <w:ilvl w:val="0"/>
+          <w:numId w:val="2"/>
+        </w:numPr>
+      </w:pPr>
+      <w:r>
+        <w:t>Distributed ONOS Tutorial (Java code walkthrough and CLI commands):</w:t>
+      </w:r>
+    </w:p>
+    <w:p>
+      <w:pPr>
+        <w:pStyle w:val="ListParagraph"/>
+        <w:ind w:left="1440"/>
+        <w:rPr>
+          <w:rStyle w:val="Hyperlink"/>
+          <w:rFonts w:ascii="Courier New" w:hAnsi="Courier New" w:cs="Courier New"/>
+          <w:sz w:val="16"/>
+          <w:szCs w:val="16"/>
+        </w:rPr>
+      </w:pPr>
+      <w:hyperlink r:id="rId21" w:history="1">
+        <w:r>
+          <w:rPr>
+            <w:rStyle w:val="Hyperlink"/>
+            <w:rFonts w:ascii="Courier New" w:hAnsi="Courier New" w:cs="Courier New"/>
+            <w:sz w:val="16"/>
+            <w:szCs w:val="16"/>
+          </w:rPr>
+          <w:t>https://wiki.onosproject.org/display/ONOS/Distributed+ONOS+Tutorial</w:t>
+        </w:r>
+      </w:hyperlink>
+    </w:p>
+    <w:p>
+      <w:pPr>
+        <w:pStyle w:val="ListParagraph"/>
+        <w:numPr>
+          <w:ilvl w:val="0"/>
+          <w:numId w:val="2"/>
+        </w:numPr>
+      </w:pPr>
+    </w:p>
     <w:p/>
     <w:p>
       <w:pPr>
         <w:pStyle w:val="Heading2"/>
       </w:pPr>
-      <w:bookmarkStart w:id="15" w:name="_Toc506143152"/>
+      <w:bookmarkStart w:id="15" w:name="_Toc506330045"/>
       <w:r>
         <w:t>Troubleshooting</w:t>
       </w:r>
@@ -3743,13 +4563,26 @@
         </w:numPr>
       </w:pPr>
       <w:r>
-        <w:t xml:space="preserve">If you get an error about “mvn” when calling </w:t>
+        <w:t>If you get an error about “</w:t>
+      </w:r>
+      <w:proofErr w:type="spellStart"/>
+      <w:r>
+        <w:t>mvn</w:t>
+      </w:r>
+      <w:proofErr w:type="spellEnd"/>
+      <w:r>
+        <w:t xml:space="preserve">” when calling </w:t>
       </w:r>
       <w:r>
         <w:t>“</w:t>
       </w:r>
-      <w:r>
-        <w:t>onos-create-app</w:t>
+      <w:proofErr w:type="spellStart"/>
+      <w:r>
+        <w:t>onos</w:t>
+      </w:r>
+      <w:proofErr w:type="spellEnd"/>
+      <w:r>
+        <w:t>-create-app</w:t>
       </w:r>
       <w:r>
         <w:t>”</w:t>
@@ -3766,13 +4599,23 @@
           <w:numId w:val="8"/>
         </w:numPr>
       </w:pPr>
-      <w:r>
-        <w:rPr>
-          <w:rFonts w:ascii="Courier New" w:hAnsi="Courier New" w:cs="Courier New"/>
-          <w:sz w:val="16"/>
-          <w:szCs w:val="16"/>
-        </w:rPr>
-        <w:t xml:space="preserve">sudo apt-get install </w:t>
+      <w:proofErr w:type="spellStart"/>
+      <w:r>
+        <w:rPr>
+          <w:rFonts w:ascii="Courier New" w:hAnsi="Courier New" w:cs="Courier New"/>
+          <w:sz w:val="16"/>
+          <w:szCs w:val="16"/>
+        </w:rPr>
+        <w:t>sudo</w:t>
+      </w:r>
+      <w:proofErr w:type="spellEnd"/>
+      <w:r>
+        <w:rPr>
+          <w:rFonts w:ascii="Courier New" w:hAnsi="Courier New" w:cs="Courier New"/>
+          <w:sz w:val="16"/>
+          <w:szCs w:val="16"/>
+        </w:rPr>
+        <w:t xml:space="preserve"> apt-get install </w:t>
       </w:r>
       <w:r>
         <w:rPr>
@@ -3798,15 +4641,20 @@
         <w:t>a</w:t>
       </w:r>
       <w:r>
-        <w:t xml:space="preserve"> different error when calling “onos-create-app”, make sure you are OUTSIDE of the </w:t>
-      </w:r>
-      <w:r>
-        <w:t>$ONOS_ROOT directory</w:t>
+        <w:t xml:space="preserve"> different error when calling “</w:t>
+      </w:r>
+      <w:proofErr w:type="spellStart"/>
+      <w:r>
+        <w:t>onos</w:t>
+      </w:r>
+      <w:proofErr w:type="spellEnd"/>
+      <w:r>
+        <w:t>-create-app”, make sure you are OUTSIDE of the $ONOS_ROOT directory</w:t>
       </w:r>
     </w:p>
     <w:sectPr>
-      <w:headerReference w:type="default" r:id="rId21"/>
-      <w:footerReference w:type="default" r:id="rId22"/>
+      <w:headerReference w:type="default" r:id="rId22"/>
+      <w:footerReference w:type="default" r:id="rId23"/>
       <w:pgSz w:w="12240" w:h="15840"/>
       <w:pgMar w:top="1440" w:right="1440" w:bottom="1440" w:left="1440" w:header="720" w:footer="720" w:gutter="0"/>
       <w:cols w:space="720"/>
@@ -3903,7 +4751,7 @@
                 <w:bCs/>
                 <w:noProof/>
               </w:rPr>
-              <w:t>2</w:t>
+              <w:t>10</w:t>
             </w:r>
             <w:r>
               <w:rPr>
@@ -3948,7 +4796,7 @@
                 <w:bCs/>
                 <w:noProof/>
               </w:rPr>
-              <w:t>9</w:t>
+              <w:t>10</w:t>
             </w:r>
             <w:r>
               <w:rPr>

</xml_diff>